<commit_message>
books:docs Alterando a introdução
</commit_message>
<xml_diff>
--- a/Documentação/ESTAGIOTECH - documentação.docx
+++ b/Documentação/ESTAGIOTECH - documentação.docx
@@ -7,9 +7,6 @@
         <w:pStyle w:val="Pargrafocentralizado"/>
         <w:spacing w:line="360" w:lineRule="auto"/>
       </w:pPr>
-      <w:r>
-        <w:t>-</w:t>
-      </w:r>
       <w:r>
         <w:rPr>
           <w:noProof/>
@@ -770,6 +767,7 @@
           <w:bCs/>
           <w:szCs w:val="24"/>
         </w:rPr>
+        <w:lastRenderedPageBreak/>
         <w:t>Jales</w:t>
       </w:r>
     </w:p>
@@ -3426,8 +3424,6 @@
     </w:p>
     <w:p>
       <w:pPr>
-        <w:pStyle w:val="Pargrafo"/>
-        <w:spacing w:before="0" w:line="360" w:lineRule="auto"/>
         <w:ind w:firstLine="0"/>
         <w:rPr>
           <w:szCs w:val="24"/>
@@ -3436,149 +3432,113 @@
     </w:p>
     <w:p>
       <w:pPr>
-        <w:pStyle w:val="Pargrafo"/>
-        <w:spacing w:before="0" w:line="360" w:lineRule="auto"/>
-        <w:ind w:firstLine="851"/>
-        <w:rPr>
-          <w:szCs w:val="24"/>
-        </w:rPr>
-      </w:pPr>
-      <w:r>
-        <w:rPr>
-          <w:szCs w:val="24"/>
-        </w:rPr>
-        <w:t xml:space="preserve">Hoje em dia </w:t>
-      </w:r>
-      <w:r>
-        <w:rPr>
-          <w:szCs w:val="24"/>
-        </w:rPr>
-        <w:t>os processos de contratação de estagiários, na maioria dos casos, são</w:t>
-      </w:r>
-      <w:r>
-        <w:rPr>
-          <w:szCs w:val="24"/>
-        </w:rPr>
-        <w:t xml:space="preserve"> </w:t>
-      </w:r>
-      <w:proofErr w:type="gramStart"/>
-      <w:r>
-        <w:rPr>
-          <w:szCs w:val="24"/>
-        </w:rPr>
-        <w:t>feita</w:t>
-      </w:r>
-      <w:r>
-        <w:rPr>
-          <w:szCs w:val="24"/>
-        </w:rPr>
-        <w:t>s</w:t>
-      </w:r>
-      <w:proofErr w:type="gramEnd"/>
-      <w:r>
-        <w:rPr>
-          <w:szCs w:val="24"/>
-        </w:rPr>
-        <w:t xml:space="preserve"> de forma manual, sendo lento</w:t>
-      </w:r>
-      <w:r>
-        <w:rPr>
-          <w:szCs w:val="24"/>
-        </w:rPr>
-        <w:t xml:space="preserve"> e trabalhos</w:t>
-      </w:r>
+        <w:rPr>
+          <w:szCs w:val="24"/>
+        </w:rPr>
+      </w:pPr>
+      <w:r>
+        <w:rPr>
+          <w:szCs w:val="24"/>
+        </w:rPr>
+        <w:t>Es</w:t>
+      </w:r>
+      <w:r>
+        <w:rPr>
+          <w:szCs w:val="24"/>
+        </w:rPr>
+        <w:t>te Projeto Integrador tem como objetivo facilitar a parte burocrática de um processo de contratação através de um sistema informatizado, de fácil manuseio e de interface limpa. Para o desenvolvimento deste projeto as ferramentas utilizadas serão semelhantes ou iguais as que o grupo utiliza na graduação, para melhor entendimento dos integrantes e contando com o auxílio dos docentes da instituição, caso ocorra o uso inadequado da plataforma ou quem sabe alguma dúvida em relação com alguma ferramenta.</w:t>
+      </w:r>
+    </w:p>
+    <w:p>
+      <w:pPr>
+        <w:rPr>
+          <w:szCs w:val="24"/>
+        </w:rPr>
+      </w:pPr>
+      <w:r>
+        <w:rPr>
+          <w:szCs w:val="24"/>
+        </w:rPr>
+        <w:t>No cenário de desenvolvimento d</w:t>
+      </w:r>
+      <w:r>
+        <w:rPr>
+          <w:szCs w:val="24"/>
+        </w:rPr>
+        <w:t>este</w:t>
+      </w:r>
+      <w:r>
+        <w:rPr>
+          <w:szCs w:val="24"/>
+        </w:rPr>
+        <w:t xml:space="preserve"> software a automação dos processos se faz necessária, pois as etapas atuais estão relativamente ultrapassadas e lentas de certa forma. Isso acaba atrasando a inserção dos estudantes no mercado de trabalho e de certa forma, desmotivando os mesmos de continuar na instituição, por não verem oportunidades </w:t>
+      </w:r>
+      <w:r>
+        <w:rPr>
+          <w:szCs w:val="24"/>
+        </w:rPr>
+        <w:t xml:space="preserve">para o seu ingresso no mercado de trabalho. </w:t>
+      </w:r>
+    </w:p>
+    <w:p>
+      <w:pPr>
+        <w:rPr>
+          <w:szCs w:val="24"/>
+        </w:rPr>
+      </w:pPr>
+      <w:r>
+        <w:rPr>
+          <w:szCs w:val="24"/>
+        </w:rPr>
+        <w:t xml:space="preserve">O sistema tem como principal </w:t>
+      </w:r>
+      <w:r>
+        <w:rPr>
+          <w:szCs w:val="24"/>
+        </w:rPr>
+        <w:t xml:space="preserve">função a homologação de documentos, além do objetivo de facilitar e agilizar o processo de contratação. Neste sistema será encontrado tudo o que diz respeito ao termo compromisso de estágio entre aluno e instituição concedente, todos os documentos. Estes documentos são por exemplo os documentos pessoas do contratado, o contrato entre as partes com todos os detalhes incluindo: Horas semanais, remuneração, supervisor responsável, responsável legal. Outros documentos também estarão presentes como por exemplo os relatórios parciais e finais feitos pelo próprio estagiário, neste documento será descrito tudo o que ele fez enquanto </w:t>
+      </w:r>
+      <w:r>
+        <w:rPr>
+          <w:szCs w:val="24"/>
+        </w:rPr>
+        <w:t>desenvolvia as suas atividades, ele será divido em duas partes, primeira parte com entrega na metade do contrato e a outra metade no final do contrato.</w:t>
+      </w:r>
+    </w:p>
+    <w:p>
+      <w:pPr>
+        <w:rPr>
+          <w:szCs w:val="24"/>
+        </w:rPr>
+      </w:pPr>
       <w:bookmarkStart w:id="8" w:name="_GoBack"/>
       <w:bookmarkEnd w:id="8"/>
-      <w:r>
-        <w:rPr>
-          <w:szCs w:val="24"/>
-        </w:rPr>
-        <w:t>o</w:t>
-      </w:r>
-      <w:r>
-        <w:rPr>
-          <w:szCs w:val="24"/>
-        </w:rPr>
-        <w:t>.</w:t>
-      </w:r>
-    </w:p>
-    <w:p>
-      <w:pPr>
-        <w:pStyle w:val="Pargrafo"/>
-        <w:spacing w:before="0" w:line="360" w:lineRule="auto"/>
-        <w:ind w:firstLine="851"/>
-        <w:rPr>
-          <w:szCs w:val="24"/>
-        </w:rPr>
-      </w:pPr>
-      <w:r>
-        <w:rPr>
-          <w:szCs w:val="24"/>
-        </w:rPr>
-        <w:t>A nossa ideia é com ajuda da tecnologia otimizar esse trabalho</w:t>
-      </w:r>
-      <w:r>
-        <w:rPr>
-          <w:szCs w:val="24"/>
-        </w:rPr>
-        <w:t xml:space="preserve"> e tornar esse trabalho automatizado</w:t>
-      </w:r>
-    </w:p>
-    <w:p>
-      <w:pPr>
-        <w:rPr>
-          <w:szCs w:val="24"/>
-        </w:rPr>
-      </w:pPr>
-      <w:r>
-        <w:rPr>
-          <w:szCs w:val="24"/>
-        </w:rPr>
-        <w:t xml:space="preserve">O Projeto tem como principal objetivo realizar homologação de estagiários através de um software </w:t>
-      </w:r>
-      <w:r>
-        <w:rPr>
-          <w:szCs w:val="24"/>
-        </w:rPr>
-        <w:t>web</w:t>
-      </w:r>
-      <w:r>
-        <w:rPr>
-          <w:szCs w:val="24"/>
-        </w:rPr>
-        <w:t xml:space="preserve">  </w:t>
-      </w:r>
-    </w:p>
-    <w:p>
-      <w:pPr>
-        <w:rPr>
-          <w:szCs w:val="24"/>
-        </w:rPr>
-      </w:pPr>
-      <w:r>
-        <w:rPr>
-          <w:szCs w:val="24"/>
-        </w:rPr>
-        <w:t xml:space="preserve">Ele vai auxiliar a instituição na contratação de novos estagiários e nos processos mais burocráticos facilitando todas as etapas de efetivação </w:t>
-      </w:r>
-    </w:p>
-    <w:p>
-      <w:pPr>
-        <w:rPr>
-          <w:szCs w:val="24"/>
-        </w:rPr>
-      </w:pPr>
-      <w:r>
-        <w:rPr>
-          <w:szCs w:val="24"/>
-        </w:rPr>
-        <w:t xml:space="preserve">O sistema vai funcionar em algumas etapas que dependem dos administradores que serão responsáveis pelo cadastro de novos alunos na instituição </w:t>
-      </w:r>
-      <w:r>
-        <w:rPr>
-          <w:szCs w:val="24"/>
-        </w:rPr>
-        <w:t xml:space="preserve">e novos contratados </w:t>
+    </w:p>
+    <w:p>
+      <w:pPr>
+        <w:rPr>
+          <w:szCs w:val="24"/>
+        </w:rPr>
+      </w:pPr>
+    </w:p>
+    <w:p>
+      <w:pPr>
+        <w:rPr>
+          <w:szCs w:val="24"/>
+        </w:rPr>
+      </w:pPr>
+    </w:p>
+    <w:p>
+      <w:pPr>
+        <w:rPr>
+          <w:szCs w:val="24"/>
+        </w:rPr>
+      </w:pPr>
+      <w:r>
+        <w:rPr>
+          <w:szCs w:val="24"/>
+        </w:rPr>
+        <w:t xml:space="preserve"> </w:t>
       </w:r>
     </w:p>
     <w:p>
@@ -4030,22 +3990,7 @@
     </w:p>
     <w:p>
       <w:r>
-        <w:t>Os requisitos não funcionais presentes no sistema ser</w:t>
-      </w:r>
-      <w:r>
-        <w:t>ão</w:t>
-      </w:r>
-      <w:r>
-        <w:t>: segurança, desempenho, autentica</w:t>
-      </w:r>
-      <w:r>
-        <w:t>ção</w:t>
-      </w:r>
-      <w:r>
-        <w:t xml:space="preserve"> e autorização, usabilidade, interface agradável, desempenho de banco de dados e backup realizado </w:t>
-      </w:r>
-      <w:r>
-        <w:t>quinzenalmente.</w:t>
+        <w:t>Os requisitos não funcionais presentes no sistema serão: segurança, desempenho, autenticação e autorização, usabilidade, interface agradável, desempenho de banco de dados e backup realizado quinzenalmente.</w:t>
       </w:r>
     </w:p>
     <w:p/>
@@ -11587,15 +11532,6 @@
 </file>
 
 <file path=customXml/item1.xml><?xml version="1.0" encoding="utf-8"?>
-<?mso-contentType ?>
-<FormTemplates xmlns="http://schemas.microsoft.com/sharepoint/v3/contenttype/forms">
-  <Display>DocumentLibraryForm</Display>
-  <Edit>DocumentLibraryForm</Edit>
-  <New>DocumentLibraryForm</New>
-</FormTemplates>
-</file>
-
-<file path=customXml/item2.xml><?xml version="1.0" encoding="utf-8"?>
 <ct:contentTypeSchema xmlns:ct="http://schemas.microsoft.com/office/2006/metadata/contentType" xmlns:ma="http://schemas.microsoft.com/office/2006/metadata/properties/metaAttributes" ct:_="" ma:_="" ma:contentTypeName="Documento" ma:contentTypeID="0x010100FF33F66F804B4D49AAA3ACD3A2BB6BED" ma:contentTypeVersion="3" ma:contentTypeDescription="Crie um novo documento." ma:contentTypeScope="" ma:versionID="b82d1496bfc93540fecf8961c89d5df2">
   <xsd:schema xmlns:xsd="http://www.w3.org/2001/XMLSchema" xmlns:xs="http://www.w3.org/2001/XMLSchema" xmlns:p="http://schemas.microsoft.com/office/2006/metadata/properties" xmlns:ns2="2b27184c-fad0-44bf-8a16-f94ff7fe2173" targetNamespace="http://schemas.microsoft.com/office/2006/metadata/properties" ma:root="true" ma:fieldsID="6c5d1a3ff89ab7199b5b9e59c1b5471d" ns2:_="">
     <xsd:import namespace="2b27184c-fad0-44bf-8a16-f94ff7fe2173"/>
@@ -11733,19 +11669,20 @@
 </ct:contentTypeSchema>
 </file>
 
+<file path=customXml/item2.xml><?xml version="1.0" encoding="utf-8"?>
+<?mso-contentType ?>
+<FormTemplates xmlns="http://schemas.microsoft.com/sharepoint/v3/contenttype/forms">
+  <Display>DocumentLibraryForm</Display>
+  <Edit>DocumentLibraryForm</Edit>
+  <New>DocumentLibraryForm</New>
+</FormTemplates>
+</file>
+
 <file path=customXml/item3.xml><?xml version="1.0" encoding="utf-8"?>
 <b:Sources xmlns:b="http://schemas.openxmlformats.org/officeDocument/2006/bibliography" xmlns="http://schemas.openxmlformats.org/officeDocument/2006/bibliography" SelectedStyle="\APA.XSL" StyleName="APA"/>
 </file>
 
 <file path=customXml/itemProps1.xml><?xml version="1.0" encoding="utf-8"?>
-<ds:datastoreItem xmlns:ds="http://schemas.openxmlformats.org/officeDocument/2006/customXml" ds:itemID="{87F41EE9-D0ED-46D2-98A3-6ADED8281B26}">
-  <ds:schemaRefs>
-    <ds:schemaRef ds:uri="http://schemas.microsoft.com/sharepoint/v3/contenttype/forms"/>
-  </ds:schemaRefs>
-</ds:datastoreItem>
-</file>
-
-<file path=customXml/itemProps2.xml><?xml version="1.0" encoding="utf-8"?>
 <ds:datastoreItem xmlns:ds="http://schemas.openxmlformats.org/officeDocument/2006/customXml" ds:itemID="{67D953DE-207D-4B97-90BA-8986D2726AD2}">
   <ds:schemaRefs>
     <ds:schemaRef ds:uri="http://schemas.microsoft.com/office/2006/metadata/contentType"/>
@@ -11763,8 +11700,16 @@
 </ds:datastoreItem>
 </file>
 
+<file path=customXml/itemProps2.xml><?xml version="1.0" encoding="utf-8"?>
+<ds:datastoreItem xmlns:ds="http://schemas.openxmlformats.org/officeDocument/2006/customXml" ds:itemID="{87F41EE9-D0ED-46D2-98A3-6ADED8281B26}">
+  <ds:schemaRefs>
+    <ds:schemaRef ds:uri="http://schemas.microsoft.com/sharepoint/v3/contenttype/forms"/>
+  </ds:schemaRefs>
+</ds:datastoreItem>
+</file>
+
 <file path=customXml/itemProps3.xml><?xml version="1.0" encoding="utf-8"?>
-<ds:datastoreItem xmlns:ds="http://schemas.openxmlformats.org/officeDocument/2006/customXml" ds:itemID="{289E17DA-42B7-4531-8EF7-2F06A18633C5}">
+<ds:datastoreItem xmlns:ds="http://schemas.openxmlformats.org/officeDocument/2006/customXml" ds:itemID="{D9AA39C8-8C2F-4F33-94CE-4719F6C4E18B}">
   <ds:schemaRefs>
     <ds:schemaRef ds:uri="http://schemas.openxmlformats.org/officeDocument/2006/bibliography"/>
   </ds:schemaRefs>

</xml_diff>